<commit_message>
Detects missing central directory headers and creates them
</commit_message>
<xml_diff>
--- a/Progress Report.docx
+++ b/Progress Report.docx
@@ -55,26 +55,139 @@
       <w:r>
         <w:t>oduct I will likely strip the displayed structures of metadata.</w:t>
       </w:r>
+      <w:r>
+        <w:t xml:space="preserve"> </w:t>
+      </w:r>
+      <w:r>
+        <w:t xml:space="preserve">The next </w:t>
+      </w:r>
+      <w:r>
+        <w:t xml:space="preserve">two </w:t>
+      </w:r>
+      <w:r>
+        <w:t>procedure</w:t>
+      </w:r>
+      <w:r>
+        <w:t xml:space="preserve">s then begin to parse for central directory headers and the end of central directory record. In a similar fashion, it stores the structure into a dictionary and </w:t>
+      </w:r>
+      <w:r>
+        <w:t>concludes on an invalid signature</w:t>
+      </w:r>
+      <w:r>
+        <w:t xml:space="preserve"> before printing it.</w:t>
+      </w:r>
     </w:p>
     <w:p>
       <w:r>
-        <w:tab/>
-        <w:t xml:space="preserve">The next </w:t>
-      </w:r>
-      <w:r>
-        <w:t xml:space="preserve">two </w:t>
-      </w:r>
-      <w:r>
-        <w:t>procedure</w:t>
-      </w:r>
-      <w:r>
-        <w:t xml:space="preserve">s then begin to parse for central directory headers and the end of central directory record. In a similar fashion, it stores the structure into a dictionary and </w:t>
-      </w:r>
-      <w:r>
-        <w:t>concludes on an invalid signature</w:t>
-      </w:r>
-      <w:r>
-        <w:t xml:space="preserve"> before printing it.</w:t>
+        <w:t>My plans moving forward:</w:t>
+      </w:r>
+      <w:r>
+        <w:t xml:space="preserve"> </w:t>
+      </w:r>
+    </w:p>
+    <w:p>
+      <w:pPr>
+        <w:ind w:firstLine="720"/>
+      </w:pPr>
+      <w:r>
+        <w:t>I need to create a logical pair between central and local directories</w:t>
+      </w:r>
+      <w:r>
+        <w:t>.</w:t>
+      </w:r>
+      <w:r>
+        <w:t xml:space="preserve"> I think by doing this I can potentially mitigate</w:t>
+      </w:r>
+      <w:r>
+        <w:t xml:space="preserve"> against</w:t>
+      </w:r>
+      <w:r>
+        <w:t xml:space="preserve"> offsets </w:t>
+      </w:r>
+      <w:r>
+        <w:t>that don’t make sense, but another</w:t>
+      </w:r>
+      <w:r>
+        <w:t xml:space="preserve"> indicator there is a problem stems from the number of entries alone. </w:t>
+      </w:r>
+      <w:r>
+        <w:t xml:space="preserve">In that case, I can </w:t>
+      </w:r>
+      <w:r>
+        <w:t>restore</w:t>
+      </w:r>
+      <w:r>
+        <w:t xml:space="preserve"> missing data</w:t>
+      </w:r>
+      <w:r>
+        <w:t xml:space="preserve"> and generate missing structures.</w:t>
+      </w:r>
+      <w:r>
+        <w:t xml:space="preserve"> I need to program th</w:t>
+      </w:r>
+      <w:r>
+        <w:t>e</w:t>
+      </w:r>
+      <w:r>
+        <w:t xml:space="preserve"> logic</w:t>
+      </w:r>
+      <w:r>
+        <w:t xml:space="preserve"> to make those decisions</w:t>
+      </w:r>
+      <w:r>
+        <w:t>.</w:t>
+      </w:r>
+      <w:r>
+        <w:t xml:space="preserve"> </w:t>
+      </w:r>
+      <w:r>
+        <w:t>I have functionality to replace specific headers, this helps modify values</w:t>
+      </w:r>
+      <w:r>
+        <w:t>, but</w:t>
+      </w:r>
+      <w:r>
+        <w:t xml:space="preserve"> I need to make a way to </w:t>
+      </w:r>
+      <w:r>
+        <w:t>append binary to certain ar</w:t>
+      </w:r>
+      <w:r>
+        <w:t xml:space="preserve">eas. </w:t>
+      </w:r>
+      <w:r>
+        <w:t>Modifying</w:t>
+      </w:r>
+      <w:r>
+        <w:t xml:space="preserve"> of the file </w:t>
+      </w:r>
+      <w:proofErr w:type="gramStart"/>
+      <w:r>
+        <w:t xml:space="preserve">has </w:t>
+      </w:r>
+      <w:r>
+        <w:t>to</w:t>
+      </w:r>
+      <w:proofErr w:type="gramEnd"/>
+      <w:r>
+        <w:t xml:space="preserve"> be done by request, so </w:t>
+      </w:r>
+      <w:r>
+        <w:t xml:space="preserve">to do this I’ll implement a flag </w:t>
+      </w:r>
+      <w:proofErr w:type="spellStart"/>
+      <w:r>
+        <w:t>cmd</w:t>
+      </w:r>
+      <w:proofErr w:type="spellEnd"/>
+      <w:r>
+        <w:t xml:space="preserve"> </w:t>
+      </w:r>
+      <w:r>
+        <w:t>line system.</w:t>
+      </w:r>
+      <w:r>
+        <w:t xml:space="preserve">  </w:t>
       </w:r>
     </w:p>
     <w:sectPr>

</xml_diff>